<commit_message>
ajustes en servicios debidos a cambios en la base
</commit_message>
<xml_diff>
--- a/Documentacion/Detalle Tecnico y manual de usuario.docx
+++ b/Documentacion/Detalle Tecnico y manual de usuario.docx
@@ -1551,25 +1551,10 @@
         <w:rPr>
           <w:rFonts w:eastAsiaTheme="minorHAnsi"/>
         </w:rPr>
-        <w:t xml:space="preserve"> entrar a la aplicación sin necesidad de que el administrador les asigne un usuario y contraseña, </w:t>
-      </w:r>
-      <w:r>
-        <w:rPr>
-          <w:rFonts w:eastAsiaTheme="minorHAnsi"/>
-        </w:rPr>
-        <w:t xml:space="preserve">para esto </w:t>
-      </w:r>
-      <w:r>
-        <w:t xml:space="preserve">la aplicación realizara un requerimiento HTTP mediante el cual </w:t>
-      </w:r>
-      <w:r>
-        <w:t>realiza un INSERT</w:t>
-      </w:r>
-      <w:r>
-        <w:t xml:space="preserve"> a la base de datos</w:t>
-      </w:r>
-      <w:r>
-        <w:t xml:space="preserve"> validando que el usuario que proporcionado no exista previamente.</w:t>
+        <w:t xml:space="preserve"> entrar a la aplicación sin necesidad de que el administrador les asigne un usuario y contraseña, para esto </w:t>
+      </w:r>
+      <w:r>
+        <w:t>la aplicación realizara un requerimiento HTTP mediante el cual realiza un INSERT a la base de datos validando que el usuario que proporcionado no exista previamente.</w:t>
       </w:r>
     </w:p>
     <w:p>
@@ -1966,45 +1951,81 @@
         <w:jc w:val="both"/>
       </w:pPr>
       <w:r>
+        <w:rPr>
+          <w:highlight w:val="yellow"/>
+        </w:rPr>
         <w:t xml:space="preserve">Desarrollado bajo el </w:t>
       </w:r>
       <w:proofErr w:type="spellStart"/>
       <w:r>
+        <w:rPr>
+          <w:highlight w:val="yellow"/>
+        </w:rPr>
         <w:t>framework</w:t>
       </w:r>
       <w:proofErr w:type="spellEnd"/>
       <w:r>
+        <w:rPr>
+          <w:highlight w:val="yellow"/>
+        </w:rPr>
         <w:t xml:space="preserve"> de </w:t>
       </w:r>
       <w:proofErr w:type="spellStart"/>
       <w:r>
+        <w:rPr>
+          <w:highlight w:val="yellow"/>
+        </w:rPr>
         <w:t>Agiletoolkit</w:t>
       </w:r>
       <w:proofErr w:type="spellEnd"/>
       <w:r>
+        <w:rPr>
+          <w:highlight w:val="yellow"/>
+        </w:rPr>
         <w:t xml:space="preserve"> 4.2.4 </w:t>
       </w:r>
       <w:r>
+        <w:rPr>
+          <w:highlight w:val="yellow"/>
+        </w:rPr>
         <w:t xml:space="preserve">que a su vez </w:t>
       </w:r>
       <w:proofErr w:type="spellStart"/>
       <w:r>
+        <w:rPr>
+          <w:highlight w:val="yellow"/>
+        </w:rPr>
         <w:t>esta</w:t>
       </w:r>
       <w:proofErr w:type="spellEnd"/>
       <w:r>
+        <w:rPr>
+          <w:highlight w:val="yellow"/>
+        </w:rPr>
         <w:t xml:space="preserve"> </w:t>
       </w:r>
       <w:r>
+        <w:rPr>
+          <w:highlight w:val="yellow"/>
+        </w:rPr>
         <w:t xml:space="preserve">desarrollado en PHP. La aplicación provee funciones totales para el administrador y funciones </w:t>
       </w:r>
       <w:r>
+        <w:rPr>
+          <w:highlight w:val="yellow"/>
+        </w:rPr>
         <w:t xml:space="preserve">restringidas </w:t>
       </w:r>
       <w:r>
+        <w:rPr>
+          <w:highlight w:val="yellow"/>
+        </w:rPr>
         <w:t>para el Local de Parqueo que se afilie al sistema.</w:t>
       </w:r>
       <w:r>
+        <w:rPr>
+          <w:highlight w:val="yellow"/>
+        </w:rPr>
         <w:t xml:space="preserve"> La aplicación estará disponible desde internet y para acceder debe ser administrador o poseer un usuario tipo “Local de Parqueo”.</w:t>
       </w:r>
     </w:p>
@@ -2032,349 +2053,365 @@
         <w:jc w:val="both"/>
       </w:pPr>
       <w:r>
+        <w:rPr>
+          <w:highlight w:val="yellow"/>
+        </w:rPr>
         <w:t xml:space="preserve">Cliente: </w:t>
       </w:r>
       <w:r>
+        <w:rPr>
+          <w:highlight w:val="yellow"/>
+        </w:rPr>
         <w:t>Permite c</w:t>
       </w:r>
       <w:r>
+        <w:rPr>
+          <w:highlight w:val="yellow"/>
+        </w:rPr>
         <w:t xml:space="preserve">rear, editar y eliminar </w:t>
       </w:r>
       <w:r>
-        <w:t>de la base de datos</w:t>
-      </w:r>
-      <w:r>
+        <w:rPr>
+          <w:highlight w:val="yellow"/>
+        </w:rPr>
+        <w:t xml:space="preserve">de la base de datos </w:t>
+      </w:r>
+      <w:r>
+        <w:rPr>
+          <w:highlight w:val="yellow"/>
+        </w:rPr>
+        <w:t xml:space="preserve">clientes </w:t>
+      </w:r>
+      <w:r>
+        <w:rPr>
+          <w:highlight w:val="yellow"/>
+        </w:rPr>
+        <w:t>que poseen parqueos</w:t>
+      </w:r>
+      <w:r>
+        <w:rPr>
+          <w:highlight w:val="yellow"/>
+        </w:rPr>
+        <w:t>.</w:t>
+      </w:r>
+    </w:p>
+    <w:p>
+      <w:pPr>
+        <w:jc w:val="both"/>
+      </w:pPr>
+      <w:r>
+        <w:rPr>
+          <w:rFonts w:eastAsiaTheme="minorHAnsi"/>
+          <w:highlight w:val="yellow"/>
+        </w:rPr>
+        <w:t xml:space="preserve">Parqueo: </w:t>
+      </w:r>
+      <w:r>
+        <w:rPr>
+          <w:highlight w:val="yellow"/>
+        </w:rPr>
+        <w:t>Permite c</w:t>
+      </w:r>
+      <w:r>
+        <w:rPr>
+          <w:highlight w:val="yellow"/>
+        </w:rPr>
+        <w:t xml:space="preserve">rear, editar y eliminar </w:t>
+      </w:r>
+      <w:r>
+        <w:rPr>
+          <w:highlight w:val="yellow"/>
+        </w:rPr>
+        <w:t xml:space="preserve">de la base de datos </w:t>
+      </w:r>
+      <w:r>
+        <w:rPr>
+          <w:highlight w:val="yellow"/>
+        </w:rPr>
+        <w:t xml:space="preserve">parqueos </w:t>
+      </w:r>
+      <w:r>
+        <w:rPr>
+          <w:highlight w:val="yellow"/>
+        </w:rPr>
+        <w:t>de los clientes</w:t>
+      </w:r>
+      <w:r>
+        <w:rPr>
+          <w:highlight w:val="yellow"/>
+        </w:rPr>
+        <w:t>.</w:t>
+      </w:r>
+    </w:p>
+    <w:p>
+      <w:pPr>
+        <w:jc w:val="both"/>
+      </w:pPr>
+      <w:r>
+        <w:rPr>
+          <w:rFonts w:eastAsiaTheme="minorHAnsi"/>
+          <w:highlight w:val="yellow"/>
+        </w:rPr>
+        <w:t>Puesto</w:t>
+      </w:r>
+      <w:r>
+        <w:rPr>
+          <w:rFonts w:eastAsiaTheme="minorHAnsi"/>
+          <w:highlight w:val="yellow"/>
+        </w:rPr>
+        <w:t>:</w:t>
+      </w:r>
+      <w:r>
+        <w:rPr>
+          <w:highlight w:val="yellow"/>
+        </w:rPr>
+        <w:t xml:space="preserve"> Permite</w:t>
+      </w:r>
+      <w:r>
+        <w:rPr>
+          <w:highlight w:val="yellow"/>
+        </w:rPr>
+        <w:t xml:space="preserve">, </w:t>
+      </w:r>
+      <w:r>
+        <w:rPr>
+          <w:highlight w:val="yellow"/>
+        </w:rPr>
+        <w:t xml:space="preserve">crear, </w:t>
+      </w:r>
+      <w:r>
+        <w:rPr>
+          <w:highlight w:val="yellow"/>
+        </w:rPr>
+        <w:t xml:space="preserve">editar y eliminar </w:t>
+      </w:r>
+      <w:r>
+        <w:rPr>
+          <w:highlight w:val="yellow"/>
+        </w:rPr>
+        <w:t xml:space="preserve">de la base de datos </w:t>
+      </w:r>
+      <w:r>
+        <w:rPr>
+          <w:highlight w:val="yellow"/>
+        </w:rPr>
+        <w:t xml:space="preserve">puestos </w:t>
+      </w:r>
+      <w:r>
+        <w:rPr>
+          <w:highlight w:val="yellow"/>
+        </w:rPr>
+        <w:t>de los parqueos</w:t>
+      </w:r>
+      <w:r>
+        <w:rPr>
+          <w:highlight w:val="yellow"/>
+        </w:rPr>
+        <w:t>.</w:t>
+      </w:r>
+    </w:p>
+    <w:p>
+      <w:pPr>
+        <w:jc w:val="both"/>
+        <w:rPr>
+          <w:highlight w:val="yellow"/>
+        </w:rPr>
+      </w:pPr>
+      <w:r>
+        <w:rPr>
+          <w:rFonts w:eastAsiaTheme="minorHAnsi"/>
+          <w:highlight w:val="yellow"/>
+        </w:rPr>
+        <w:t>Usuario</w:t>
+      </w:r>
+      <w:r>
+        <w:rPr>
+          <w:rFonts w:eastAsiaTheme="minorHAnsi"/>
+          <w:highlight w:val="yellow"/>
+        </w:rPr>
+        <w:t xml:space="preserve">: </w:t>
+      </w:r>
+      <w:r>
+        <w:rPr>
+          <w:highlight w:val="yellow"/>
+        </w:rPr>
+        <w:t>Permite, c</w:t>
+      </w:r>
+      <w:r>
+        <w:rPr>
+          <w:highlight w:val="yellow"/>
+        </w:rPr>
+        <w:t xml:space="preserve">rear, editar y eliminar </w:t>
+      </w:r>
+      <w:r>
+        <w:rPr>
+          <w:highlight w:val="yellow"/>
+        </w:rPr>
+        <w:t xml:space="preserve">de la base de datos a </w:t>
+      </w:r>
+      <w:r>
+        <w:rPr>
+          <w:highlight w:val="yellow"/>
+        </w:rPr>
+        <w:t>usuarios de la base de datos.</w:t>
+      </w:r>
+    </w:p>
+    <w:p>
+      <w:pPr>
+        <w:jc w:val="both"/>
+        <w:rPr>
+          <w:highlight w:val="yellow"/>
+        </w:rPr>
+      </w:pPr>
+      <w:r>
+        <w:rPr>
+          <w:highlight w:val="yellow"/>
+        </w:rPr>
+        <w:t>Local Comercial: Permite, crear, editar y eliminar de la base de datos los locales comerciales que publicaran avisos en la aplicación móvil.</w:t>
+      </w:r>
+    </w:p>
+    <w:p>
+      <w:pPr>
+        <w:jc w:val="both"/>
+        <w:rPr>
+          <w:u w:val="single"/>
+        </w:rPr>
+      </w:pPr>
+      <w:r>
+        <w:rPr>
+          <w:highlight w:val="yellow"/>
+        </w:rPr>
+        <w:t xml:space="preserve">Publicidad: Permite, crear, editar y eliminar </w:t>
+      </w:r>
+      <w:r>
+        <w:rPr>
+          <w:highlight w:val="yellow"/>
+        </w:rPr>
+        <w:t xml:space="preserve">de la base de datos  </w:t>
+      </w:r>
+      <w:r>
+        <w:rPr>
+          <w:highlight w:val="yellow"/>
+        </w:rPr>
+        <w:t>avisos</w:t>
+      </w:r>
+      <w:r>
+        <w:rPr>
+          <w:highlight w:val="yellow"/>
+        </w:rPr>
+        <w:t xml:space="preserve"> que se muestran en la aplicación</w:t>
+      </w:r>
+      <w:r>
+        <w:rPr>
+          <w:highlight w:val="yellow"/>
+        </w:rPr>
+        <w:t>.</w:t>
+      </w:r>
+    </w:p>
+    <w:p>
+      <w:pPr>
+        <w:jc w:val="both"/>
+      </w:pPr>
+      <w:r>
+        <w:rPr>
+          <w:highlight w:val="yellow"/>
+        </w:rPr>
+        <w:t>Reservaciones: Permite, crear,</w:t>
+      </w:r>
+      <w:bookmarkStart w:id="3" w:name="_GoBack"/>
+      <w:bookmarkEnd w:id="3"/>
+      <w:r>
+        <w:rPr>
+          <w:highlight w:val="yellow"/>
+        </w:rPr>
+        <w:t xml:space="preserve"> editar y eliminar en la base de datos  las reservaciones hechas por los conductores.</w:t>
+      </w:r>
+    </w:p>
+    <w:p>
+      <w:pPr>
+        <w:jc w:val="both"/>
+      </w:pPr>
+      <w:r>
+        <w:rPr>
+          <w:highlight w:val="yellow"/>
+        </w:rPr>
+        <w:t>Reportes</w:t>
+      </w:r>
+      <w:r>
+        <w:rPr>
+          <w:highlight w:val="yellow"/>
+        </w:rPr>
+        <w:t xml:space="preserve">: </w:t>
+      </w:r>
+      <w:r>
+        <w:rPr>
+          <w:highlight w:val="yellow"/>
+        </w:rPr>
+        <w:t>Detalle de los parqueaderos más afluentes (con más número de visitas) filtrado por rango de fecha.</w:t>
+      </w:r>
+    </w:p>
+    <w:p>
+      <w:pPr>
+        <w:jc w:val="both"/>
+        <w:rPr>
+          <w:rFonts w:eastAsiaTheme="minorHAnsi"/>
+        </w:rPr>
+      </w:pPr>
+      <w:r>
+        <w:rPr>
+          <w:rFonts w:eastAsiaTheme="minorHAnsi"/>
+        </w:rPr>
         <w:t xml:space="preserve"> </w:t>
       </w:r>
-      <w:r>
-        <w:t xml:space="preserve">clientes </w:t>
-      </w:r>
-      <w:r>
-        <w:t>que poseen parqueos</w:t>
-      </w:r>
-      <w:r>
-        <w:t>.</w:t>
-      </w:r>
-    </w:p>
-    <w:p>
-      <w:pPr>
-        <w:jc w:val="both"/>
-      </w:pPr>
-      <w:r>
-        <w:rPr>
-          <w:rFonts w:eastAsiaTheme="minorHAnsi"/>
-        </w:rPr>
-        <w:t xml:space="preserve">Parqueo: </w:t>
-      </w:r>
-      <w:r>
-        <w:t>Permite</w:t>
-      </w:r>
-      <w:r>
-        <w:t xml:space="preserve"> c</w:t>
-      </w:r>
-      <w:r>
-        <w:t xml:space="preserve">rear, editar y eliminar </w:t>
-      </w:r>
-      <w:r>
-        <w:t>de la base de datos</w:t>
+    </w:p>
+    <w:p>
+      <w:pPr>
+        <w:jc w:val="both"/>
+      </w:pPr>
+      <w:r>
+        <w:t>Funciones Local de Parqueo</w:t>
+      </w:r>
+    </w:p>
+    <w:p>
+      <w:pPr>
+        <w:jc w:val="both"/>
+      </w:pPr>
+      <w:r>
+        <w:rPr>
+          <w:rFonts w:eastAsiaTheme="minorHAnsi"/>
+        </w:rPr>
+        <w:t>Puesto:</w:t>
       </w:r>
       <w:r>
         <w:t xml:space="preserve"> </w:t>
       </w:r>
       <w:r>
-        <w:t>parqueos</w:t>
+        <w:t>Permite, crear, editar y eliminar de la base de datos los puestos de su parqueo.</w:t>
+      </w:r>
+    </w:p>
+    <w:p>
+      <w:pPr>
+        <w:jc w:val="both"/>
+      </w:pPr>
+      <w:r>
+        <w:t>Reservaciones: Permite,</w:t>
       </w:r>
       <w:r>
         <w:t xml:space="preserve"> </w:t>
       </w:r>
       <w:r>
-        <w:t>de los clientes</w:t>
-      </w:r>
-      <w:r>
-        <w:t>.</w:t>
-      </w:r>
-    </w:p>
-    <w:p>
-      <w:pPr>
-        <w:jc w:val="both"/>
-      </w:pPr>
-      <w:r>
-        <w:rPr>
-          <w:rFonts w:eastAsiaTheme="minorHAnsi"/>
-        </w:rPr>
-        <w:t>Puesto</w:t>
-      </w:r>
-      <w:r>
-        <w:rPr>
-          <w:rFonts w:eastAsiaTheme="minorHAnsi"/>
-        </w:rPr>
-        <w:t>:</w:t>
-      </w:r>
-      <w:r>
-        <w:t xml:space="preserve"> </w:t>
-      </w:r>
-      <w:r>
-        <w:t>Permite</w:t>
-      </w:r>
-      <w:r>
-        <w:t xml:space="preserve">, </w:t>
-      </w:r>
-      <w:r>
-        <w:t xml:space="preserve">crear, </w:t>
-      </w:r>
-      <w:r>
-        <w:t>editar y eliminar</w:t>
-      </w:r>
-      <w:r>
-        <w:t xml:space="preserve"> </w:t>
-      </w:r>
-      <w:r>
-        <w:t>de la base de datos</w:t>
-      </w:r>
-      <w:r>
-        <w:t xml:space="preserve"> </w:t>
-      </w:r>
-      <w:r>
-        <w:t>puestos</w:t>
-      </w:r>
-      <w:r>
-        <w:t xml:space="preserve"> </w:t>
-      </w:r>
-      <w:r>
-        <w:t>de los parqueos</w:t>
-      </w:r>
-      <w:r>
-        <w:t>.</w:t>
-      </w:r>
-    </w:p>
-    <w:p>
-      <w:pPr>
-        <w:jc w:val="both"/>
-      </w:pPr>
-      <w:r>
-        <w:rPr>
-          <w:rFonts w:eastAsiaTheme="minorHAnsi"/>
-        </w:rPr>
-        <w:t>Usuario</w:t>
-      </w:r>
-      <w:r>
-        <w:rPr>
-          <w:rFonts w:eastAsiaTheme="minorHAnsi"/>
-        </w:rPr>
-        <w:t xml:space="preserve">: </w:t>
-      </w:r>
-      <w:r>
-        <w:t>Permite</w:t>
-      </w:r>
-      <w:r>
-        <w:t>, c</w:t>
-      </w:r>
-      <w:r>
-        <w:t xml:space="preserve">rear, editar y eliminar </w:t>
-      </w:r>
-      <w:r>
-        <w:t>de la base de datos</w:t>
-      </w:r>
-      <w:r>
-        <w:t xml:space="preserve"> a </w:t>
-      </w:r>
-      <w:r>
-        <w:t>usuarios</w:t>
-      </w:r>
-      <w:r>
-        <w:t xml:space="preserve"> de la base de datos.</w:t>
-      </w:r>
-    </w:p>
-    <w:p>
-      <w:pPr>
-        <w:jc w:val="both"/>
-      </w:pPr>
-      <w:r>
-        <w:t xml:space="preserve">Local Comercial: Permite, crear, editar y eliminar </w:t>
-      </w:r>
-      <w:r>
-        <w:t xml:space="preserve">de la base de datos los </w:t>
-      </w:r>
-      <w:r>
-        <w:t>locales comerciales que publicaran avisos en la aplicación</w:t>
-      </w:r>
-      <w:r>
-        <w:t xml:space="preserve"> móvil.</w:t>
-      </w:r>
-    </w:p>
-    <w:p>
-      <w:pPr>
-        <w:jc w:val="both"/>
-      </w:pPr>
-      <w:r>
-        <w:t>Publicidad:</w:t>
-      </w:r>
-      <w:r>
-        <w:t xml:space="preserve"> </w:t>
-      </w:r>
-      <w:r>
-        <w:t xml:space="preserve">Permite, </w:t>
-      </w:r>
-      <w:r>
-        <w:t xml:space="preserve">crear, </w:t>
-      </w:r>
-      <w:r>
-        <w:t xml:space="preserve">editar y eliminar </w:t>
-      </w:r>
-      <w:r>
-        <w:t>de la base de datos</w:t>
-      </w:r>
-      <w:r>
-        <w:t xml:space="preserve">  </w:t>
-      </w:r>
-      <w:r>
-        <w:t>avisos</w:t>
-      </w:r>
-      <w:r>
-        <w:t xml:space="preserve"> que se muestran en la aplicación</w:t>
-      </w:r>
-      <w:r>
-        <w:t>.</w:t>
-      </w:r>
-    </w:p>
-    <w:p>
-      <w:pPr>
-        <w:jc w:val="both"/>
-      </w:pPr>
-      <w:r>
-        <w:t>Reservaciones: Permite,</w:t>
-      </w:r>
-      <w:r>
-        <w:t xml:space="preserve"> </w:t>
-      </w:r>
-      <w:r>
-        <w:t>crear, editar y eliminar</w:t>
-      </w:r>
-      <w:r>
-        <w:t xml:space="preserve"> en la base de datos  las reservaciones hechas por los conductores.</w:t>
-      </w:r>
-    </w:p>
-    <w:p>
-      <w:pPr>
-        <w:jc w:val="both"/>
-      </w:pPr>
-      <w:r>
-        <w:t>Reportes</w:t>
-      </w:r>
-      <w:r>
-        <w:t xml:space="preserve">: </w:t>
-      </w:r>
-      <w:r>
-        <w:t>Detalle de los parqueaderos más afluentes (con más número de visitas) filtrado por rango de fecha.</w:t>
-      </w:r>
-    </w:p>
-    <w:p>
-      <w:pPr>
-        <w:jc w:val="both"/>
-        <w:rPr>
-          <w:rFonts w:eastAsiaTheme="minorHAnsi"/>
-        </w:rPr>
-      </w:pPr>
-      <w:r>
-        <w:rPr>
-          <w:rFonts w:eastAsiaTheme="minorHAnsi"/>
-        </w:rPr>
-        <w:t xml:space="preserve"> </w:t>
-      </w:r>
-    </w:p>
-    <w:p>
-      <w:pPr>
-        <w:jc w:val="both"/>
-      </w:pPr>
-      <w:r>
-        <w:t>Funciones Local de Parqueo</w:t>
-      </w:r>
-    </w:p>
-    <w:p>
-      <w:pPr>
-        <w:jc w:val="both"/>
-      </w:pPr>
-      <w:r>
-        <w:rPr>
-          <w:rFonts w:eastAsiaTheme="minorHAnsi"/>
-        </w:rPr>
-        <w:t>Puesto:</w:t>
-      </w:r>
-      <w:r>
-        <w:t xml:space="preserve"> </w:t>
-      </w:r>
-      <w:r>
-        <w:t xml:space="preserve">Permite, crear, editar y eliminar de la base de datos </w:t>
-      </w:r>
-      <w:r>
-        <w:t xml:space="preserve">los </w:t>
-      </w:r>
-      <w:r>
-        <w:t xml:space="preserve">puestos </w:t>
-      </w:r>
-      <w:r>
-        <w:t>de su parqueo</w:t>
-      </w:r>
-      <w:r>
-        <w:t>.</w:t>
-      </w:r>
-    </w:p>
-    <w:p>
-      <w:pPr>
-        <w:jc w:val="both"/>
-      </w:pPr>
-      <w:r>
-        <w:t>Reservaciones: Permite,</w:t>
-      </w:r>
-      <w:r>
-        <w:t xml:space="preserve"> </w:t>
-      </w:r>
-      <w:r>
-        <w:t>crear, editar y eliminar en la base de datos  las reservaciones</w:t>
-      </w:r>
-      <w:r>
-        <w:t xml:space="preserve"> hechas a su parqueo.</w:t>
-      </w:r>
-    </w:p>
-    <w:p>
-      <w:pPr>
-        <w:jc w:val="both"/>
-      </w:pPr>
-      <w:r>
-        <w:t>Reportes:</w:t>
-      </w:r>
-      <w:r>
-        <w:t xml:space="preserve"> Detalle </w:t>
-      </w:r>
-      <w:r>
-        <w:t xml:space="preserve">de los clientes que ingresaron al parqueo durante un rango de fecha determinada, se </w:t>
-      </w:r>
-      <w:r>
-        <w:t>muestra</w:t>
-      </w:r>
-      <w:r>
-        <w:t xml:space="preserve"> el nombre del </w:t>
-      </w:r>
-      <w:r>
-        <w:t>conductor</w:t>
-      </w:r>
-      <w:r>
-        <w:t xml:space="preserve"> (si está disponible el </w:t>
-      </w:r>
-      <w:r>
-        <w:t>nombre), el número de la placa,</w:t>
-      </w:r>
-      <w:r>
-        <w:t xml:space="preserve"> numero de parqueo usado</w:t>
-      </w:r>
-      <w:r>
-        <w:t xml:space="preserve">, </w:t>
-      </w:r>
-      <w:r>
-        <w:t>el valor que pago en ese momento por el parqueo, la fecha y hora de entrada, fecha y  hora de salida, tiempo que ocupo el parqueo y el total cobrado en ese rango de fecha</w:t>
-      </w:r>
-      <w:r>
-        <w:t>.</w:t>
+        <w:t>crear, editar y eliminar en la base de datos  las reservaciones hechas a su parqueo.</w:t>
+      </w:r>
+    </w:p>
+    <w:p>
+      <w:pPr>
+        <w:jc w:val="both"/>
+      </w:pPr>
+      <w:r>
+        <w:rPr>
+          <w:highlight w:val="yellow"/>
+        </w:rPr>
+        <w:t>Reportes: Detalle de los clientes que ingresaron al parqueo durante un rango de fecha determinada, se muestra el nombre del conductor (si está disponible el nombre), el número de la placa, numero de parqueo usado, el valor que pago en ese momento por el parqueo, la fecha y hora de entrada, fecha y  hora de salida, tiempo que ocupo el parqueo y el total cobrado en ese rango de fecha.</w:t>
       </w:r>
     </w:p>
     <w:p>
@@ -2409,10 +2446,7 @@
         <w:t xml:space="preserve">El sistema se comunica con otro proveniente del Local de Parqueo para proporcionar la información de puestos disponibles en dicho parqueo, para esto </w:t>
       </w:r>
       <w:r>
-        <w:t>el sistema</w:t>
-      </w:r>
-      <w:r>
-        <w:t xml:space="preserve"> </w:t>
+        <w:t xml:space="preserve">el sistema </w:t>
       </w:r>
       <w:r>
         <w:t xml:space="preserve">deberá acceder a la siguiente información: </w:t>
@@ -2477,8 +2511,6 @@
       <w:r>
         <w:t>Valor que cancelo el cliente</w:t>
       </w:r>
-      <w:bookmarkStart w:id="3" w:name="_GoBack"/>
-      <w:bookmarkEnd w:id="3"/>
     </w:p>
     <w:sectPr>
       <w:pgSz w:w="12240" w:h="15840"/>

</xml_diff>